<commit_message>
Updated the cheat sheet so that it included a description for the RotateMotors function
</commit_message>
<xml_diff>
--- a/Unit6/Unit 6 Student Files/Basics of NXC.docx
+++ b/Unit6/Unit 6 Student Files/Basics of NXC.docx
@@ -1481,15 +1481,18 @@
         </w:rPr>
         <w:t>Wait(360);</w:t>
       </w:r>
-      <w:r>
-        <w:rPr>
-          <w:rFonts w:cs="Aharoni"/>
-          <w:sz w:val="28"/>
-          <w:szCs w:val="28"/>
-          <w:lang w:val="en-US"/>
-        </w:rPr>
-        <w:br/>
-      </w:r>
+    </w:p>
+    <w:p>
+      <w:pPr>
+        <w:pStyle w:val="ListParagraph"/>
+        <w:ind w:left="2160"/>
+        <w:rPr>
+          <w:rFonts w:cs="Aharoni"/>
+          <w:sz w:val="28"/>
+          <w:szCs w:val="28"/>
+          <w:lang w:val="en-US"/>
+        </w:rPr>
+      </w:pPr>
     </w:p>
     <w:p>
       <w:pPr>
@@ -1512,12 +1515,11 @@
           <w:szCs w:val="28"/>
           <w:lang w:val="en-US"/>
         </w:rPr>
-        <w:t>To power off wheels: Off(OUT_Ports of wheels);</w:t>
-      </w:r>
-    </w:p>
-    <w:p>
-      <w:pPr>
-        <w:pStyle w:val="ListParagraph"/>
+        <w:t>To rotate the motors a certain number of degrees: RotateMotors(MOTOR_ports of wheels, power, degrees)</w:t>
+      </w:r>
+    </w:p>
+    <w:p>
+      <w:pPr>
         <w:ind w:left="1440"/>
         <w:rPr>
           <w:rFonts w:cs="Aharoni"/>
@@ -1526,10 +1528,18 @@
           <w:lang w:val="en-US"/>
         </w:rPr>
       </w:pPr>
-    </w:p>
-    <w:p>
-      <w:pPr>
-        <w:pStyle w:val="ListParagraph"/>
+      <w:r>
+        <w:rPr>
+          <w:rFonts w:cs="Aharoni"/>
+          <w:sz w:val="28"/>
+          <w:szCs w:val="28"/>
+          <w:lang w:val="en-US"/>
+        </w:rPr>
+        <w:t>RotateMotors(MOTOR_AC, 60, 180);</w:t>
+      </w:r>
+    </w:p>
+    <w:p>
+      <w:pPr>
         <w:ind w:left="1440"/>
         <w:rPr>
           <w:rFonts w:cs="Aharoni"/>
@@ -1545,8 +1555,10 @@
           <w:szCs w:val="28"/>
           <w:lang w:val="en-US"/>
         </w:rPr>
-        <w:t>Off(MOTOR_AC);</w:t>
-      </w:r>
+        <w:t>Note: You do not need to use Wait after RotateMotors, it will stop once it has rotated the correct number of degrees.</w:t>
+      </w:r>
+      <w:bookmarkStart w:id="0" w:name="_GoBack"/>
+      <w:bookmarkEnd w:id="0"/>
       <w:r>
         <w:rPr>
           <w:rFonts w:cs="Aharoni"/>
@@ -1578,7 +1590,7 @@
           <w:szCs w:val="28"/>
           <w:lang w:val="en-US"/>
         </w:rPr>
-        <w:t>To just power off the wheels (not braking):  Coast(MOTOR_ports of wheels)</w:t>
+        <w:t>To power off wheels: Off(OUT_Ports of wheels);</w:t>
       </w:r>
     </w:p>
     <w:p>
@@ -1611,30 +1623,16 @@
           <w:szCs w:val="28"/>
           <w:lang w:val="en-US"/>
         </w:rPr>
-        <w:t>Coast(MOTOR_AC);</w:t>
-      </w:r>
-    </w:p>
-    <w:p>
-      <w:pPr>
-        <w:rPr>
-          <w:rFonts w:cs="Aharoni"/>
-          <w:b/>
-          <w:sz w:val="36"/>
-          <w:szCs w:val="36"/>
-          <w:u w:val="single"/>
-          <w:lang w:val="en-US"/>
-        </w:rPr>
-      </w:pPr>
-      <w:r>
-        <w:rPr>
-          <w:rFonts w:cs="Aharoni"/>
-          <w:b/>
-          <w:sz w:val="36"/>
-          <w:szCs w:val="36"/>
-          <w:u w:val="single"/>
-          <w:lang w:val="en-US"/>
-        </w:rPr>
-        <w:t>To Use Sensors</w:t>
+        <w:t>Off(MOTOR_AC);</w:t>
+      </w:r>
+      <w:r>
+        <w:rPr>
+          <w:rFonts w:cs="Aharoni"/>
+          <w:sz w:val="28"/>
+          <w:szCs w:val="28"/>
+          <w:lang w:val="en-US"/>
+        </w:rPr>
+        <w:br/>
       </w:r>
     </w:p>
     <w:p>
@@ -1658,6 +1656,95 @@
           <w:szCs w:val="28"/>
           <w:lang w:val="en-US"/>
         </w:rPr>
+        <w:t>To just power off the wheels (not braking):  Coast(MOTOR_ports of wheels)</w:t>
+      </w:r>
+    </w:p>
+    <w:p>
+      <w:pPr>
+        <w:pStyle w:val="ListParagraph"/>
+        <w:ind w:left="1440"/>
+        <w:rPr>
+          <w:rFonts w:cs="Aharoni"/>
+          <w:sz w:val="28"/>
+          <w:szCs w:val="28"/>
+          <w:lang w:val="en-US"/>
+        </w:rPr>
+      </w:pPr>
+    </w:p>
+    <w:p>
+      <w:pPr>
+        <w:pStyle w:val="ListParagraph"/>
+        <w:ind w:left="1440"/>
+        <w:rPr>
+          <w:rFonts w:cs="Aharoni"/>
+          <w:sz w:val="28"/>
+          <w:szCs w:val="28"/>
+          <w:lang w:val="en-US"/>
+        </w:rPr>
+      </w:pPr>
+      <w:r>
+        <w:rPr>
+          <w:rFonts w:cs="Aharoni"/>
+          <w:sz w:val="28"/>
+          <w:szCs w:val="28"/>
+          <w:lang w:val="en-US"/>
+        </w:rPr>
+        <w:t>Coast(MOTOR_AC);</w:t>
+      </w:r>
+      <w:r>
+        <w:rPr>
+          <w:rFonts w:cs="Aharoni"/>
+          <w:sz w:val="28"/>
+          <w:szCs w:val="28"/>
+          <w:lang w:val="en-US"/>
+        </w:rPr>
+        <w:br/>
+      </w:r>
+    </w:p>
+    <w:p>
+      <w:pPr>
+        <w:rPr>
+          <w:rFonts w:cs="Aharoni"/>
+          <w:b/>
+          <w:sz w:val="36"/>
+          <w:szCs w:val="36"/>
+          <w:u w:val="single"/>
+          <w:lang w:val="en-US"/>
+        </w:rPr>
+      </w:pPr>
+      <w:r>
+        <w:rPr>
+          <w:rFonts w:cs="Aharoni"/>
+          <w:b/>
+          <w:sz w:val="36"/>
+          <w:szCs w:val="36"/>
+          <w:u w:val="single"/>
+          <w:lang w:val="en-US"/>
+        </w:rPr>
+        <w:t>To Use Sensors</w:t>
+      </w:r>
+    </w:p>
+    <w:p>
+      <w:pPr>
+        <w:pStyle w:val="ListParagraph"/>
+        <w:numPr>
+          <w:ilvl w:val="0"/>
+          <w:numId w:val="11"/>
+        </w:numPr>
+        <w:rPr>
+          <w:rFonts w:cs="Aharoni"/>
+          <w:sz w:val="28"/>
+          <w:szCs w:val="28"/>
+          <w:lang w:val="en-US"/>
+        </w:rPr>
+      </w:pPr>
+      <w:r>
+        <w:rPr>
+          <w:rFonts w:cs="Aharoni"/>
+          <w:sz w:val="28"/>
+          <w:szCs w:val="28"/>
+          <w:lang w:val="en-US"/>
+        </w:rPr>
         <w:t>To u</w:t>
       </w:r>
       <w:r>
@@ -1939,6 +2026,7 @@
           <w:szCs w:val="28"/>
           <w:lang w:val="en-US"/>
         </w:rPr>
+        <w:lastRenderedPageBreak/>
         <w:t>You need to configure the sensor in your program (for example in task main)</w:t>
       </w:r>
     </w:p>
@@ -2073,7 +2161,6 @@
           <w:szCs w:val="28"/>
           <w:lang w:val="en-US"/>
         </w:rPr>
-        <w:lastRenderedPageBreak/>
         <w:br/>
       </w:r>
       <w:r>
@@ -2537,6 +2624,7 @@
           <w:szCs w:val="28"/>
           <w:lang w:val="en-US"/>
         </w:rPr>
+        <w:lastRenderedPageBreak/>
         <w:t>Then you use the value of sensorValue (or whatever you called your variable) in your code for comparisons or statements such as:</w:t>
       </w:r>
     </w:p>
@@ -2650,7 +2738,6 @@
           <w:szCs w:val="28"/>
           <w:lang w:val="en-US"/>
         </w:rPr>
-        <w:lastRenderedPageBreak/>
         <w:t>}</w:t>
       </w:r>
       <w:r>
@@ -3102,6 +3189,7 @@
           <w:szCs w:val="28"/>
           <w:lang w:val="en-US"/>
         </w:rPr>
+        <w:lastRenderedPageBreak/>
         <w:t>}</w:t>
       </w:r>
     </w:p>
@@ -3264,7 +3352,6 @@
           <w:szCs w:val="28"/>
           <w:lang w:val="en-US"/>
         </w:rPr>
-        <w:lastRenderedPageBreak/>
         <w:t>You need to add a THRESHOLD value to test the light sensor against.  Add this after any include statements that you have, for example</w:t>
       </w:r>
     </w:p>
@@ -3830,6 +3917,7 @@
           <w:szCs w:val="28"/>
           <w:lang w:val="en-US"/>
         </w:rPr>
+        <w:lastRenderedPageBreak/>
         <w:t>MotorsForward(MOTOR_A, 75, 0););</w:t>
       </w:r>
     </w:p>
@@ -4593,8 +4681,6 @@
           <w:lang w:val="en-US"/>
         </w:rPr>
       </w:pPr>
-      <w:bookmarkStart w:id="0" w:name="_GoBack"/>
-      <w:bookmarkEnd w:id="0"/>
       <w:r>
         <w:rPr>
           <w:rFonts w:cs="Aharoni"/>
@@ -6442,7 +6528,7 @@
 </file>
 
 <file path=customXml/itemProps1.xml><?xml version="1.0" encoding="utf-8"?>
-<ds:datastoreItem xmlns:ds="http://schemas.openxmlformats.org/officeDocument/2006/customXml" ds:itemID="{146F0B7B-E985-4A43-984E-E2A730F44C42}">
+<ds:datastoreItem xmlns:ds="http://schemas.openxmlformats.org/officeDocument/2006/customXml" ds:itemID="{D9134825-92D3-4E49-948D-3D477201C032}">
   <ds:schemaRefs>
     <ds:schemaRef ds:uri="http://schemas.openxmlformats.org/officeDocument/2006/bibliography"/>
   </ds:schemaRefs>

</xml_diff>